<commit_message>
fixed documentation and made final tweaks
</commit_message>
<xml_diff>
--- a/Documentation/Project Charter.docx
+++ b/Documentation/Project Charter.docx
@@ -292,7 +292,7 @@
               <w:jc w:val="center"/>
             </w:pPr>
             <w:r>
-              <w:t>Finished by deadline.</w:t>
+              <w:t>Finish by deadline.</w:t>
             </w:r>
           </w:p>
           <w:p>
@@ -334,10 +334,7 @@
               <w:jc w:val="center"/>
             </w:pPr>
             <w:r>
-              <w:t xml:space="preserve">API Connectivity – </w:t>
-            </w:r>
-            <w:r>
-              <w:t>Medium</w:t>
+              <w:t>API Connectivity – Medium</w:t>
             </w:r>
           </w:p>
           <w:p>
@@ -394,6 +391,11 @@
             <w:pPr>
               <w:jc w:val="center"/>
             </w:pPr>
+          </w:p>
+          <w:p>
+            <w:pPr>
+              <w:jc w:val="center"/>
+            </w:pPr>
             <w:r>
               <w:t>Respect all ideas</w:t>
             </w:r>
@@ -402,6 +404,11 @@
             <w:pPr>
               <w:jc w:val="center"/>
             </w:pPr>
+          </w:p>
+          <w:p>
+            <w:pPr>
+              <w:jc w:val="center"/>
+            </w:pPr>
             <w:r>
               <w:t>Prioritize quality</w:t>
             </w:r>
@@ -410,6 +417,11 @@
             <w:pPr>
               <w:jc w:val="center"/>
             </w:pPr>
+          </w:p>
+          <w:p>
+            <w:pPr>
+              <w:jc w:val="center"/>
+            </w:pPr>
             <w:r>
               <w:t>Take ownership of responsibilities</w:t>
             </w:r>
@@ -421,9 +433,22 @@
             <w:pPr>
               <w:jc w:val="center"/>
             </w:pPr>
-            <w:r>
-              <w:t>Professional language</w:t>
-            </w:r>
+          </w:p>
+          <w:p>
+            <w:pPr>
+              <w:jc w:val="center"/>
+            </w:pPr>
+            <w:r>
+              <w:t>Use p</w:t>
+            </w:r>
+            <w:r>
+              <w:t>rofessional language</w:t>
+            </w:r>
+          </w:p>
+          <w:p>
+            <w:pPr>
+              <w:jc w:val="center"/>
+            </w:pPr>
           </w:p>
           <w:p>
             <w:pPr>
@@ -437,6 +462,11 @@
             <w:pPr>
               <w:jc w:val="center"/>
             </w:pPr>
+          </w:p>
+          <w:p>
+            <w:pPr>
+              <w:jc w:val="center"/>
+            </w:pPr>
             <w:r>
               <w:t>Follow all team coding standards</w:t>
             </w:r>
@@ -445,6 +475,11 @@
             <w:pPr>
               <w:jc w:val="center"/>
             </w:pPr>
+          </w:p>
+          <w:p>
+            <w:pPr>
+              <w:jc w:val="center"/>
+            </w:pPr>
             <w:r>
               <w:t>Commit code with descriptive messages</w:t>
             </w:r>
@@ -454,15 +489,36 @@
               <w:jc w:val="center"/>
             </w:pPr>
             <w:r>
-              <w:t>Document all code</w:t>
-            </w:r>
-          </w:p>
-          <w:p>
-            <w:pPr>
-              <w:jc w:val="center"/>
-            </w:pPr>
-            <w:r>
-              <w:t>Perform code reviews weekly</w:t>
+              <w:t>and d</w:t>
+            </w:r>
+            <w:r>
+              <w:t>ocument all code</w:t>
+            </w:r>
+          </w:p>
+          <w:p>
+            <w:pPr>
+              <w:jc w:val="center"/>
+            </w:pPr>
+          </w:p>
+          <w:p>
+            <w:pPr>
+              <w:jc w:val="center"/>
+            </w:pPr>
+            <w:r>
+              <w:t>Code must be pushed to GitHub as it is developed for collaborator review</w:t>
+            </w:r>
+          </w:p>
+          <w:p>
+            <w:pPr>
+              <w:jc w:val="center"/>
+            </w:pPr>
+          </w:p>
+          <w:p>
+            <w:pPr>
+              <w:jc w:val="center"/>
+            </w:pPr>
+            <w:r>
+              <w:t>Perform reviews weekly</w:t>
             </w:r>
           </w:p>
         </w:tc>
@@ -497,6 +553,11 @@
             <w:pPr>
               <w:jc w:val="center"/>
             </w:pPr>
+          </w:p>
+          <w:p>
+            <w:pPr>
+              <w:jc w:val="center"/>
+            </w:pPr>
             <w:r>
               <w:t>Respond to requests within 1 business day</w:t>
             </w:r>
@@ -505,6 +566,11 @@
             <w:pPr>
               <w:jc w:val="center"/>
             </w:pPr>
+          </w:p>
+          <w:p>
+            <w:pPr>
+              <w:jc w:val="center"/>
+            </w:pPr>
             <w:r>
               <w:t>Disagree respectfully with others</w:t>
             </w:r>
@@ -513,16 +579,39 @@
             <w:pPr>
               <w:jc w:val="center"/>
             </w:pPr>
-            <w:r>
-              <w:t>Utilize GitHub Discussions boards for broad conversations</w:t>
-            </w:r>
-          </w:p>
-          <w:p>
-            <w:pPr>
-              <w:jc w:val="center"/>
-            </w:pPr>
-            <w:r>
-              <w:t>Avoid vague replies such as, ”this won’t work”</w:t>
+          </w:p>
+          <w:p>
+            <w:pPr>
+              <w:jc w:val="center"/>
+            </w:pPr>
+            <w:r>
+              <w:t xml:space="preserve">Utilize GitHub Discussions boards for </w:t>
+            </w:r>
+            <w:r>
+              <w:t>conversations involving multiple teams</w:t>
+            </w:r>
+          </w:p>
+          <w:p>
+            <w:pPr>
+              <w:jc w:val="center"/>
+            </w:pPr>
+          </w:p>
+          <w:p>
+            <w:pPr>
+              <w:jc w:val="center"/>
+            </w:pPr>
+            <w:r>
+              <w:lastRenderedPageBreak/>
+              <w:t>Avoid vague replies such as</w:t>
+            </w:r>
+            <w:r>
+              <w:t>, ”this</w:t>
+            </w:r>
+            <w:r>
+              <w:t xml:space="preserve"> won’t work”</w:t>
+            </w:r>
+            <w:r>
+              <w:t xml:space="preserve"> offer alternatives or well thought out  responses</w:t>
             </w:r>
           </w:p>
         </w:tc>

</xml_diff>